<commit_message>
Generera skatter i tiles Visa vart man kan går, samt spade Hitta skatt Visa rätt bild
</commit_message>
<xml_diff>
--- a/Planering.docx
+++ b/Planering.docx
@@ -19,7 +19,15 @@
       </w:r>
     </w:p>
     <w:p>
-      <w:r>
+      <w:pPr>
+        <w:rPr>
+          <w:color w:val="92D050"/>
+        </w:rPr>
+      </w:pPr>
+      <w:r>
+        <w:rPr>
+          <w:color w:val="92D050"/>
+        </w:rPr>
         <w:t>Grid</w:t>
       </w:r>
     </w:p>
@@ -45,21 +53,39 @@
       <w:r>
         <w:t xml:space="preserve"> </w:t>
       </w:r>
-    </w:p>
-    <w:p>
-      <w:r>
+      <w:bookmarkStart w:id="0" w:name="_GoBack"/>
+      <w:bookmarkEnd w:id="0"/>
+    </w:p>
+    <w:p>
+      <w:pPr>
+        <w:rPr>
+          <w:color w:val="92D050"/>
+        </w:rPr>
+      </w:pPr>
+      <w:r>
+        <w:rPr>
+          <w:color w:val="92D050"/>
+        </w:rPr>
         <w:t>Visa vart man kan går, samt spade</w:t>
       </w:r>
       <w:r>
+        <w:rPr>
+          <w:color w:val="92D050"/>
+        </w:rPr>
         <w:t xml:space="preserve"> </w:t>
       </w:r>
     </w:p>
     <w:p>
-      <w:r>
-        <w:t>Hitta skatt</w:t>
-      </w:r>
-      <w:r>
-        <w:t xml:space="preserve"> </w:t>
+      <w:pPr>
+        <w:rPr>
+          <w:color w:val="92D050"/>
+        </w:rPr>
+      </w:pPr>
+      <w:r>
+        <w:rPr>
+          <w:color w:val="92D050"/>
+        </w:rPr>
+        <w:t xml:space="preserve">Hitta skatt </w:t>
       </w:r>
     </w:p>
     <w:p>
@@ -68,10 +94,21 @@
       </w:r>
     </w:p>
     <w:p>
-      <w:r>
+      <w:pPr>
+        <w:rPr>
+          <w:color w:val="92D050"/>
+        </w:rPr>
+      </w:pPr>
+      <w:r>
+        <w:rPr>
+          <w:color w:val="92D050"/>
+        </w:rPr>
         <w:t>Visa rätt bild</w:t>
       </w:r>
       <w:r>
+        <w:rPr>
+          <w:color w:val="92D050"/>
+        </w:rPr>
         <w:t xml:space="preserve"> </w:t>
       </w:r>
     </w:p>
@@ -306,10 +343,7 @@
         <w:t>Räkna ned antal val</w:t>
       </w:r>
     </w:p>
-    <w:p>
-      <w:bookmarkStart w:id="0" w:name="_GoBack"/>
-      <w:bookmarkEnd w:id="0"/>
-    </w:p>
+    <w:p/>
     <w:sectPr>
       <w:pgSz w:w="11906" w:h="16838"/>
       <w:pgMar w:top="1417" w:right="1417" w:bottom="1417" w:left="1417" w:header="708" w:footer="708" w:gutter="0"/>

</xml_diff>